<commit_message>
Plan doc updated (CAN integration in FreeRTOS)
</commit_message>
<xml_diff>
--- a/00_doc/LabDoc/Aurix_lab_zabeleske_i_plan_PoVl.docx
+++ b/00_doc/LabDoc/Aurix_lab_zabeleske_i_plan_PoVl.docx
@@ -1,6 +1,6 @@
 
 <file path=word/document.xml><?xml version="1.0" encoding="utf-8"?>
-<w:document xmlns:wpc="http://schemas.microsoft.com/office/word/2010/wordprocessingCanvas" xmlns:cx="http://schemas.microsoft.com/office/drawing/2014/chartex" xmlns:cx1="http://schemas.microsoft.com/office/drawing/2015/9/8/chartex" xmlns:mc="http://schemas.openxmlformats.org/markup-compatibility/2006" xmlns:o="urn:schemas-microsoft-com:office:office" xmlns:r="http://schemas.openxmlformats.org/officeDocument/2006/relationships" xmlns:m="http://schemas.openxmlformats.org/officeDocument/2006/math" xmlns:v="urn:schemas-microsoft-com:vml" xmlns:wp14="http://schemas.microsoft.com/office/word/2010/wordprocessingDrawing" xmlns:wp="http://schemas.openxmlformats.org/drawingml/2006/wordprocessingDrawing" xmlns:w10="urn:schemas-microsoft-com:office:word" xmlns:w="http://schemas.openxmlformats.org/wordprocessingml/2006/main" xmlns:w14="http://schemas.microsoft.com/office/word/2010/wordml" xmlns:w15="http://schemas.microsoft.com/office/word/2012/wordml" xmlns:w16se="http://schemas.microsoft.com/office/word/2015/wordml/symex" xmlns:wpg="http://schemas.microsoft.com/office/word/2010/wordprocessingGroup" xmlns:wpi="http://schemas.microsoft.com/office/word/2010/wordprocessingInk" xmlns:wne="http://schemas.microsoft.com/office/word/2006/wordml" xmlns:wps="http://schemas.microsoft.com/office/word/2010/wordprocessingShape" mc:Ignorable="w14 w15 w16se wp14">
+<w:document xmlns:wpc="http://schemas.microsoft.com/office/word/2010/wordprocessingCanvas" xmlns:cx="http://schemas.microsoft.com/office/drawing/2014/chartex" xmlns:cx1="http://schemas.microsoft.com/office/drawing/2015/9/8/chartex" xmlns:cx2="http://schemas.microsoft.com/office/drawing/2015/10/21/chartex" xmlns:cx3="http://schemas.microsoft.com/office/drawing/2016/5/9/chartex" xmlns:cx4="http://schemas.microsoft.com/office/drawing/2016/5/10/chartex" xmlns:cx5="http://schemas.microsoft.com/office/drawing/2016/5/11/chartex" xmlns:cx6="http://schemas.microsoft.com/office/drawing/2016/5/12/chartex" xmlns:cx7="http://schemas.microsoft.com/office/drawing/2016/5/13/chartex" xmlns:cx8="http://schemas.microsoft.com/office/drawing/2016/5/14/chartex" xmlns:mc="http://schemas.openxmlformats.org/markup-compatibility/2006" xmlns:aink="http://schemas.microsoft.com/office/drawing/2016/ink" xmlns:am3d="http://schemas.microsoft.com/office/drawing/2017/model3d" xmlns:o="urn:schemas-microsoft-com:office:office" xmlns:oel="http://schemas.microsoft.com/office/2019/extlst" xmlns:r="http://schemas.openxmlformats.org/officeDocument/2006/relationships" xmlns:m="http://schemas.openxmlformats.org/officeDocument/2006/math" xmlns:v="urn:schemas-microsoft-com:vml" xmlns:wp14="http://schemas.microsoft.com/office/word/2010/wordprocessingDrawing" xmlns:wp="http://schemas.openxmlformats.org/drawingml/2006/wordprocessingDrawing" xmlns:w10="urn:schemas-microsoft-com:office:word" xmlns:w="http://schemas.openxmlformats.org/wordprocessingml/2006/main" xmlns:w14="http://schemas.microsoft.com/office/word/2010/wordml" xmlns:w15="http://schemas.microsoft.com/office/word/2012/wordml" xmlns:w16cex="http://schemas.microsoft.com/office/word/2018/wordml/cex" xmlns:w16cid="http://schemas.microsoft.com/office/word/2016/wordml/cid" xmlns:w16="http://schemas.microsoft.com/office/word/2018/wordml" xmlns:w16du="http://schemas.microsoft.com/office/word/2023/wordml/word16du" xmlns:w16sdtdh="http://schemas.microsoft.com/office/word/2020/wordml/sdtdatahash" xmlns:w16sdtfl="http://schemas.microsoft.com/office/word/2024/wordml/sdtformatlock" xmlns:w16se="http://schemas.microsoft.com/office/word/2015/wordml/symex" xmlns:wpg="http://schemas.microsoft.com/office/word/2010/wordprocessingGroup" xmlns:wpi="http://schemas.microsoft.com/office/word/2010/wordprocessingInk" xmlns:wne="http://schemas.microsoft.com/office/word/2006/wordml" xmlns:wps="http://schemas.microsoft.com/office/word/2010/wordprocessingShape" mc:Ignorable="w14 w15 w16se w16cid w16 w16cex w16sdtdh w16sdtfl w16du wp14">
   <w:body>
     <w:p>
       <w:pPr>
@@ -146,11 +146,11 @@
       </w:tblPr>
       <w:tblGrid>
         <w:gridCol w:w="594"/>
-        <w:gridCol w:w="1013"/>
-        <w:gridCol w:w="1013"/>
-        <w:gridCol w:w="1635"/>
-        <w:gridCol w:w="3672"/>
-        <w:gridCol w:w="1853"/>
+        <w:gridCol w:w="982"/>
+        <w:gridCol w:w="1507"/>
+        <w:gridCol w:w="1722"/>
+        <w:gridCol w:w="3374"/>
+        <w:gridCol w:w="1601"/>
       </w:tblGrid>
       <w:tr>
         <w:tc>
@@ -453,7 +453,7 @@
               <w:spacing w:after="0" w:line="240" w:lineRule="auto"/>
               <w:rPr>
                 <w:rFonts w:eastAsia="Times New Roman" w:cstheme="minorHAnsi"/>
-                <w:color w:val="0A0A0A"/>
+                <w:color w:val="FF0000"/>
                 <w:sz w:val="14"/>
                 <w:szCs w:val="14"/>
               </w:rPr>
@@ -463,11 +463,22 @@
                 <w:rFonts w:eastAsia="Times New Roman" w:cstheme="minorHAnsi"/>
                 <w:b/>
                 <w:bCs/>
-                <w:color w:val="0A0A0A"/>
-                <w:sz w:val="14"/>
-                <w:szCs w:val="14"/>
-              </w:rPr>
-              <w:t>System Setup</w:t>
+                <w:color w:val="FF0000"/>
+                <w:sz w:val="14"/>
+                <w:szCs w:val="14"/>
+              </w:rPr>
+              <w:t xml:space="preserve">System </w:t>
+            </w:r>
+            <w:r>
+              <w:rPr>
+                <w:rFonts w:eastAsia="Times New Roman" w:cstheme="minorHAnsi"/>
+                <w:b/>
+                <w:bCs/>
+                <w:color w:val="FF0000"/>
+                <w:sz w:val="14"/>
+                <w:szCs w:val="14"/>
+              </w:rPr>
+              <w:t>init</w:t>
             </w:r>
           </w:p>
         </w:tc>
@@ -505,7 +516,18 @@
                 <w:sz w:val="14"/>
                 <w:szCs w:val="14"/>
               </w:rPr>
-              <w:t>Task 0 (6)</w:t>
+              <w:t>Task_Init</w:t>
+            </w:r>
+            <w:r>
+              <w:rPr>
+                <w:rFonts w:eastAsia="Times New Roman" w:cstheme="minorHAnsi"/>
+                <w:b/>
+                <w:bCs/>
+                <w:color w:val="0A0A0A"/>
+                <w:sz w:val="14"/>
+                <w:szCs w:val="14"/>
+              </w:rPr>
+              <w:t xml:space="preserve"> (6)</w:t>
             </w:r>
           </w:p>
         </w:tc>
@@ -544,6 +566,17 @@
                 <w:szCs w:val="14"/>
               </w:rPr>
               <w:t>Task Management</w:t>
+            </w:r>
+            <w:r>
+              <w:rPr>
+                <w:rFonts w:eastAsia="Times New Roman" w:cstheme="minorHAnsi"/>
+                <w:b/>
+                <w:bCs/>
+                <w:color w:val="0A0A0A"/>
+                <w:sz w:val="14"/>
+                <w:szCs w:val="14"/>
+              </w:rPr>
+              <w:t xml:space="preserve"> – inicijalizacija sistema</w:t>
             </w:r>
           </w:p>
         </w:tc>
@@ -700,7 +733,7 @@
                 <w:rFonts w:eastAsia="Times New Roman" w:cstheme="minorHAnsi"/>
                 <w:b/>
                 <w:bCs/>
-                <w:color w:val="0A0A0A"/>
+                <w:color w:val="FF0000"/>
                 <w:sz w:val="14"/>
                 <w:szCs w:val="14"/>
               </w:rPr>
@@ -742,16 +775,7 @@
                 <w:sz w:val="14"/>
                 <w:szCs w:val="14"/>
               </w:rPr>
-              <w:t>Task 1 (3)</w:t>
-            </w:r>
-            <w:r>
-              <w:rPr>
-                <w:rFonts w:eastAsia="Times New Roman" w:cstheme="minorHAnsi"/>
-                <w:color w:val="0A0A0A"/>
-                <w:sz w:val="14"/>
-                <w:szCs w:val="14"/>
-              </w:rPr>
-              <w:t>, </w:t>
+              <w:t>task_app_led1</w:t>
             </w:r>
             <w:r>
               <w:rPr>
@@ -762,7 +786,49 @@
                 <w:sz w:val="14"/>
                 <w:szCs w:val="14"/>
               </w:rPr>
-              <w:t>Task 2 (2)</w:t>
+              <w:t xml:space="preserve"> (3)</w:t>
+            </w:r>
+            <w:r>
+              <w:rPr>
+                <w:rFonts w:eastAsia="Times New Roman" w:cstheme="minorHAnsi"/>
+                <w:color w:val="0A0A0A"/>
+                <w:sz w:val="14"/>
+                <w:szCs w:val="14"/>
+              </w:rPr>
+              <w:t>, </w:t>
+            </w:r>
+            <w:r>
+              <w:rPr>
+                <w:rFonts w:eastAsia="Times New Roman" w:cstheme="minorHAnsi"/>
+                <w:b/>
+                <w:bCs/>
+                <w:color w:val="0A0A0A"/>
+                <w:sz w:val="14"/>
+                <w:szCs w:val="14"/>
+              </w:rPr>
+              <w:t>task_app_led</w:t>
+            </w:r>
+            <w:r>
+              <w:rPr>
+                <w:rFonts w:eastAsia="Times New Roman" w:cstheme="minorHAnsi"/>
+                <w:b/>
+                <w:bCs/>
+                <w:color w:val="0A0A0A"/>
+                <w:sz w:val="14"/>
+                <w:szCs w:val="14"/>
+              </w:rPr>
+              <w:t>2</w:t>
+            </w:r>
+            <w:r>
+              <w:rPr>
+                <w:rFonts w:eastAsia="Times New Roman" w:cstheme="minorHAnsi"/>
+                <w:b/>
+                <w:bCs/>
+                <w:color w:val="0A0A0A"/>
+                <w:sz w:val="14"/>
+                <w:szCs w:val="14"/>
+              </w:rPr>
+              <w:t xml:space="preserve"> (2)</w:t>
             </w:r>
           </w:p>
         </w:tc>
@@ -847,7 +913,43 @@
                 <w:sz w:val="14"/>
                 <w:szCs w:val="14"/>
               </w:rPr>
-              <w:t> ažurira internu strukturu vremena. </w:t>
+              <w:t> </w:t>
+            </w:r>
+            <w:r>
+              <w:rPr>
+                <w:rFonts w:eastAsia="Times New Roman" w:cstheme="minorHAnsi"/>
+                <w:color w:val="0A0A0A"/>
+                <w:sz w:val="14"/>
+                <w:szCs w:val="14"/>
+              </w:rPr>
+              <w:t xml:space="preserve">je periodican (mozda: </w:t>
+            </w:r>
+            <w:r>
+              <w:rPr>
+                <w:rFonts w:eastAsia="Times New Roman" w:cstheme="minorHAnsi"/>
+                <w:color w:val="0A0A0A"/>
+                <w:sz w:val="14"/>
+                <w:szCs w:val="14"/>
+              </w:rPr>
+              <w:t>ažurira internu strukturu vremena</w:t>
+            </w:r>
+            <w:r>
+              <w:rPr>
+                <w:rFonts w:eastAsia="Times New Roman" w:cstheme="minorHAnsi"/>
+                <w:color w:val="0A0A0A"/>
+                <w:sz w:val="14"/>
+                <w:szCs w:val="14"/>
+              </w:rPr>
+              <w:t>)</w:t>
+            </w:r>
+            <w:r>
+              <w:rPr>
+                <w:rFonts w:eastAsia="Times New Roman" w:cstheme="minorHAnsi"/>
+                <w:color w:val="0A0A0A"/>
+                <w:sz w:val="14"/>
+                <w:szCs w:val="14"/>
+              </w:rPr>
+              <w:t>. </w:t>
             </w:r>
             <w:r>
               <w:rPr>
@@ -977,11 +1079,22 @@
                 <w:rFonts w:eastAsia="Times New Roman" w:cstheme="minorHAnsi"/>
                 <w:b/>
                 <w:bCs/>
-                <w:color w:val="0A0A0A"/>
-                <w:sz w:val="14"/>
-                <w:szCs w:val="14"/>
-              </w:rPr>
-              <w:t>CAN Bus (Rx/Tx)</w:t>
+                <w:color w:val="FF0000"/>
+                <w:sz w:val="14"/>
+                <w:szCs w:val="14"/>
+              </w:rPr>
+              <w:t xml:space="preserve">CAN Bus </w:t>
+            </w:r>
+            <w:r>
+              <w:rPr>
+                <w:rFonts w:eastAsia="Times New Roman" w:cstheme="minorHAnsi"/>
+                <w:b/>
+                <w:bCs/>
+                <w:color w:val="0A0A0A"/>
+                <w:sz w:val="14"/>
+                <w:szCs w:val="14"/>
+              </w:rPr>
+              <w:t>(Rx/Tx)</w:t>
             </w:r>
           </w:p>
         </w:tc>
@@ -1019,7 +1132,18 @@
                 <w:sz w:val="14"/>
                 <w:szCs w:val="14"/>
               </w:rPr>
-              <w:t>Task 3 (4)</w:t>
+              <w:t>task_CANRx</w:t>
+            </w:r>
+            <w:r>
+              <w:rPr>
+                <w:rFonts w:eastAsia="Times New Roman" w:cstheme="minorHAnsi"/>
+                <w:b/>
+                <w:bCs/>
+                <w:color w:val="0A0A0A"/>
+                <w:sz w:val="14"/>
+                <w:szCs w:val="14"/>
+              </w:rPr>
+              <w:t xml:space="preserve"> (4)</w:t>
             </w:r>
           </w:p>
         </w:tc>
@@ -1043,22 +1167,13 @@
               <w:spacing w:after="0" w:line="240" w:lineRule="auto"/>
               <w:rPr>
                 <w:rFonts w:eastAsia="Times New Roman" w:cstheme="minorHAnsi"/>
-                <w:color w:val="0A0A0A"/>
-                <w:sz w:val="14"/>
-                <w:szCs w:val="14"/>
-              </w:rPr>
-            </w:pPr>
-            <w:r>
-              <w:rPr>
-                <w:rFonts w:eastAsia="Times New Roman" w:cstheme="minorHAnsi"/>
                 <w:b/>
                 <w:bCs/>
                 <w:color w:val="0A0A0A"/>
                 <w:sz w:val="14"/>
                 <w:szCs w:val="14"/>
               </w:rPr>
-              <w:t>Queue (za Rx) + Mutex (za Tx)</w:t>
-            </w:r>
+            </w:pPr>
             <w:r>
               <w:rPr>
                 <w:rFonts w:eastAsia="Times New Roman" w:cstheme="minorHAnsi"/>
@@ -1068,7 +1183,7 @@
                 <w:sz w:val="14"/>
                 <w:szCs w:val="14"/>
               </w:rPr>
-              <w:t xml:space="preserve"> ili samo slanje</w:t>
+              <w:t>Queue (</w:t>
             </w:r>
             <w:r>
               <w:rPr>
@@ -1079,7 +1194,7 @@
                 <w:sz w:val="14"/>
                 <w:szCs w:val="14"/>
               </w:rPr>
-              <w:t xml:space="preserve"> periodicno</w:t>
+              <w:t>for</w:t>
             </w:r>
             <w:r>
               <w:rPr>
@@ -1090,7 +1205,223 @@
                 <w:sz w:val="14"/>
                 <w:szCs w:val="14"/>
               </w:rPr>
-              <w:t>?</w:t>
+              <w:t xml:space="preserve"> CAN</w:t>
+            </w:r>
+            <w:r>
+              <w:rPr>
+                <w:rFonts w:eastAsia="Times New Roman" w:cstheme="minorHAnsi"/>
+                <w:b/>
+                <w:bCs/>
+                <w:color w:val="0A0A0A"/>
+                <w:sz w:val="14"/>
+                <w:szCs w:val="14"/>
+              </w:rPr>
+              <w:t xml:space="preserve"> Rx) + </w:t>
+            </w:r>
+            <w:r>
+              <w:rPr>
+                <w:rFonts w:eastAsia="Times New Roman" w:cstheme="minorHAnsi"/>
+                <w:b/>
+                <w:bCs/>
+                <w:color w:val="0A0A0A"/>
+                <w:sz w:val="14"/>
+                <w:szCs w:val="14"/>
+              </w:rPr>
+              <w:t>ciklicno</w:t>
+            </w:r>
+            <w:r>
+              <w:rPr>
+                <w:rFonts w:eastAsia="Times New Roman" w:cstheme="minorHAnsi"/>
+                <w:b/>
+                <w:bCs/>
+                <w:color w:val="0A0A0A"/>
+                <w:sz w:val="14"/>
+                <w:szCs w:val="14"/>
+              </w:rPr>
+              <w:t xml:space="preserve"> (</w:t>
+            </w:r>
+            <w:r>
+              <w:rPr>
+                <w:rFonts w:eastAsia="Times New Roman" w:cstheme="minorHAnsi"/>
+                <w:b/>
+                <w:bCs/>
+                <w:color w:val="0A0A0A"/>
+                <w:sz w:val="14"/>
+                <w:szCs w:val="14"/>
+              </w:rPr>
+              <w:t>for</w:t>
+            </w:r>
+            <w:r>
+              <w:rPr>
+                <w:rFonts w:eastAsia="Times New Roman" w:cstheme="minorHAnsi"/>
+                <w:b/>
+                <w:bCs/>
+                <w:color w:val="0A0A0A"/>
+                <w:sz w:val="14"/>
+                <w:szCs w:val="14"/>
+              </w:rPr>
+              <w:t xml:space="preserve"> CAN</w:t>
+            </w:r>
+            <w:r>
+              <w:rPr>
+                <w:rFonts w:eastAsia="Times New Roman" w:cstheme="minorHAnsi"/>
+                <w:b/>
+                <w:bCs/>
+                <w:color w:val="0A0A0A"/>
+                <w:sz w:val="14"/>
+                <w:szCs w:val="14"/>
+              </w:rPr>
+              <w:t xml:space="preserve"> Tx)</w:t>
+            </w:r>
+            <w:r>
+              <w:rPr>
+                <w:rFonts w:eastAsia="Times New Roman" w:cstheme="minorHAnsi"/>
+                <w:b/>
+                <w:bCs/>
+                <w:color w:val="0A0A0A"/>
+                <w:sz w:val="14"/>
+                <w:szCs w:val="14"/>
+              </w:rPr>
+              <w:t xml:space="preserve"> </w:t>
+            </w:r>
+            <w:r>
+              <w:rPr>
+                <w:rFonts w:eastAsia="Times New Roman" w:cstheme="minorHAnsi"/>
+                <w:b/>
+                <w:bCs/>
+                <w:color w:val="0A0A0A"/>
+                <w:sz w:val="14"/>
+                <w:szCs w:val="14"/>
+              </w:rPr>
+              <w:t>in existing peridic task</w:t>
+            </w:r>
+          </w:p>
+          <w:p>
+            <w:pPr>
+              <w:spacing w:after="0" w:line="240" w:lineRule="auto"/>
+              <w:rPr>
+                <w:rFonts w:eastAsia="Times New Roman" w:cstheme="minorHAnsi"/>
+                <w:color w:val="0A0A0A"/>
+                <w:sz w:val="14"/>
+                <w:szCs w:val="14"/>
+              </w:rPr>
+            </w:pPr>
+            <w:r>
+              <w:rPr>
+                <w:rFonts w:eastAsia="Times New Roman" w:cstheme="minorHAnsi"/>
+                <w:color w:val="0A0A0A"/>
+                <w:sz w:val="14"/>
+                <w:szCs w:val="14"/>
+              </w:rPr>
+              <w:t>(</w:t>
+            </w:r>
+            <w:r>
+              <w:rPr>
+                <w:rFonts w:eastAsia="Times New Roman" w:cstheme="minorHAnsi"/>
+                <w:color w:val="0A0A0A"/>
+                <w:sz w:val="14"/>
+                <w:szCs w:val="14"/>
+              </w:rPr>
+              <w:t>xQueueCreate()</w:t>
+            </w:r>
+            <w:r>
+              <w:rPr>
+                <w:rFonts w:eastAsia="Times New Roman" w:cstheme="minorHAnsi"/>
+                <w:color w:val="0A0A0A"/>
+                <w:sz w:val="14"/>
+                <w:szCs w:val="14"/>
+              </w:rPr>
+              <w:t>,</w:t>
+            </w:r>
+          </w:p>
+          <w:p>
+            <w:pPr>
+              <w:spacing w:after="0" w:line="240" w:lineRule="auto"/>
+              <w:rPr>
+                <w:rFonts w:eastAsia="Times New Roman" w:cstheme="minorHAnsi"/>
+                <w:i/>
+                <w:iCs/>
+                <w:color w:val="0A0A0A"/>
+                <w:sz w:val="14"/>
+                <w:szCs w:val="14"/>
+              </w:rPr>
+            </w:pPr>
+            <w:r>
+              <w:rPr>
+                <w:rFonts w:eastAsia="Times New Roman" w:cstheme="minorHAnsi"/>
+                <w:i/>
+                <w:iCs/>
+                <w:color w:val="0A0A0A"/>
+                <w:sz w:val="14"/>
+                <w:szCs w:val="14"/>
+              </w:rPr>
+              <w:t>xQueueSend()</w:t>
+            </w:r>
+            <w:r>
+              <w:rPr>
+                <w:rFonts w:eastAsia="Times New Roman" w:cstheme="minorHAnsi"/>
+                <w:i/>
+                <w:iCs/>
+                <w:color w:val="0A0A0A"/>
+                <w:sz w:val="14"/>
+                <w:szCs w:val="14"/>
+              </w:rPr>
+              <w:t xml:space="preserve"> </w:t>
+            </w:r>
+            <w:r>
+              <w:rPr>
+                <w:rFonts w:eastAsia="Times New Roman" w:cstheme="minorHAnsi"/>
+                <w:i/>
+                <w:iCs/>
+                <w:color w:val="0A0A0A"/>
+                <w:sz w:val="14"/>
+                <w:szCs w:val="14"/>
+              </w:rPr>
+              <w:t>- CAN Rx ISR,</w:t>
+            </w:r>
+          </w:p>
+          <w:p>
+            <w:pPr>
+              <w:spacing w:after="0" w:line="240" w:lineRule="auto"/>
+              <w:rPr>
+                <w:rFonts w:eastAsia="Times New Roman" w:cstheme="minorHAnsi"/>
+                <w:color w:val="0A0A0A"/>
+                <w:sz w:val="14"/>
+                <w:szCs w:val="14"/>
+              </w:rPr>
+            </w:pPr>
+            <w:r>
+              <w:rPr>
+                <w:rFonts w:eastAsia="Times New Roman" w:cstheme="minorHAnsi"/>
+                <w:i/>
+                <w:iCs/>
+                <w:color w:val="0A0A0A"/>
+                <w:sz w:val="14"/>
+                <w:szCs w:val="14"/>
+              </w:rPr>
+              <w:t>xQueueReceive()</w:t>
+            </w:r>
+            <w:r>
+              <w:rPr>
+                <w:rFonts w:eastAsia="Times New Roman" w:cstheme="minorHAnsi"/>
+                <w:i/>
+                <w:iCs/>
+                <w:color w:val="0A0A0A"/>
+                <w:sz w:val="14"/>
+                <w:szCs w:val="14"/>
+              </w:rPr>
+              <w:t>)</w:t>
+            </w:r>
+            <w:r>
+              <w:rPr>
+                <w:rFonts w:eastAsia="Times New Roman" w:cstheme="minorHAnsi"/>
+                <w:i/>
+                <w:iCs/>
+                <w:color w:val="0A0A0A"/>
+                <w:sz w:val="14"/>
+                <w:szCs w:val="14"/>
+              </w:rPr>
+              <w:t xml:space="preserve"> – task_CANRx</w:t>
             </w:r>
           </w:p>
         </w:tc>
@@ -1122,22 +1453,31 @@
             <w:r>
               <w:rPr>
                 <w:rFonts w:eastAsia="Times New Roman" w:cstheme="minorHAnsi"/>
+                <w:color w:val="0A0A0A"/>
+                <w:sz w:val="14"/>
+                <w:szCs w:val="14"/>
+              </w:rPr>
+              <w:t>CAN Tx: s</w:t>
+            </w:r>
+            <w:r>
+              <w:rPr>
+                <w:rFonts w:eastAsia="Times New Roman" w:cstheme="minorHAnsi"/>
+                <w:color w:val="0A0A0A"/>
+                <w:sz w:val="14"/>
+                <w:szCs w:val="14"/>
+              </w:rPr>
+              <w:t xml:space="preserve">alje se struktura </w:t>
+            </w:r>
+            <w:r>
+              <w:rPr>
+                <w:rFonts w:eastAsia="Times New Roman" w:cstheme="minorHAnsi"/>
                 <w:b/>
                 <w:bCs/>
                 <w:color w:val="0A0A0A"/>
                 <w:sz w:val="14"/>
                 <w:szCs w:val="14"/>
               </w:rPr>
-              <w:t>ISR</w:t>
-            </w:r>
-            <w:r>
-              <w:rPr>
-                <w:rFonts w:eastAsia="Times New Roman" w:cstheme="minorHAnsi"/>
-                <w:color w:val="0A0A0A"/>
-                <w:sz w:val="14"/>
-                <w:szCs w:val="14"/>
-              </w:rPr>
-              <w:t> stavlja primljene CAN poruke u red. </w:t>
+              <w:t>SystemTime</w:t>
             </w:r>
             <w:r>
               <w:rPr>
@@ -1148,16 +1488,7 @@
                 <w:sz w:val="14"/>
                 <w:szCs w:val="14"/>
               </w:rPr>
-              <w:t>Task 3</w:t>
-            </w:r>
-            <w:r>
-              <w:rPr>
-                <w:rFonts w:eastAsia="Times New Roman" w:cstheme="minorHAnsi"/>
-                <w:color w:val="0A0A0A"/>
-                <w:sz w:val="14"/>
-                <w:szCs w:val="14"/>
-              </w:rPr>
-              <w:t> ih obrađuje i koristi </w:t>
+              <w:t>HourMinSec</w:t>
             </w:r>
             <w:r>
               <w:rPr>
@@ -1168,16 +1499,118 @@
                 <w:sz w:val="14"/>
                 <w:szCs w:val="14"/>
               </w:rPr>
-              <w:t>Mutex</w:t>
-            </w:r>
-            <w:r>
-              <w:rPr>
-                <w:rFonts w:eastAsia="Times New Roman" w:cstheme="minorHAnsi"/>
-                <w:color w:val="0A0A0A"/>
-                <w:sz w:val="14"/>
-                <w:szCs w:val="14"/>
-              </w:rPr>
-              <w:t> da bezbedno šalje nazad odgovore na bus.</w:t>
+              <w:t>Transmit</w:t>
+            </w:r>
+            <w:r>
+              <w:rPr>
+                <w:rFonts w:eastAsia="Times New Roman" w:cstheme="minorHAnsi"/>
+                <w:b/>
+                <w:bCs/>
+                <w:color w:val="0A0A0A"/>
+                <w:sz w:val="14"/>
+                <w:szCs w:val="14"/>
+              </w:rPr>
+              <w:t xml:space="preserve"> </w:t>
+            </w:r>
+            <w:r>
+              <w:rPr>
+                <w:rFonts w:eastAsia="Times New Roman" w:cstheme="minorHAnsi"/>
+                <w:color w:val="0A0A0A"/>
+                <w:sz w:val="14"/>
+                <w:szCs w:val="14"/>
+              </w:rPr>
+              <w:t>(1byte:1byte:1byte), koja je formirana u periodicno</w:t>
+            </w:r>
+            <w:r>
+              <w:rPr>
+                <w:rFonts w:eastAsia="Times New Roman" w:cstheme="minorHAnsi"/>
+                <w:color w:val="0A0A0A"/>
+                <w:sz w:val="14"/>
+                <w:szCs w:val="14"/>
+              </w:rPr>
+              <w:t>m</w:t>
+            </w:r>
+            <w:r>
+              <w:rPr>
+                <w:rFonts w:eastAsia="Times New Roman" w:cstheme="minorHAnsi"/>
+                <w:color w:val="0A0A0A"/>
+                <w:sz w:val="14"/>
+                <w:szCs w:val="14"/>
+              </w:rPr>
+              <w:t xml:space="preserve"> tasku</w:t>
+            </w:r>
+          </w:p>
+          <w:p>
+            <w:pPr>
+              <w:spacing w:after="0" w:line="240" w:lineRule="auto"/>
+              <w:rPr>
+                <w:rFonts w:eastAsia="Times New Roman" w:cstheme="minorHAnsi"/>
+                <w:b/>
+                <w:bCs/>
+                <w:color w:val="0A0A0A"/>
+                <w:sz w:val="14"/>
+                <w:szCs w:val="14"/>
+              </w:rPr>
+            </w:pPr>
+            <w:r>
+              <w:rPr>
+                <w:rFonts w:eastAsia="Times New Roman" w:cstheme="minorHAnsi"/>
+                <w:color w:val="0A0A0A"/>
+                <w:sz w:val="14"/>
+                <w:szCs w:val="14"/>
+              </w:rPr>
+              <w:t>CANRx: prima se sirov podatak</w:t>
+            </w:r>
+            <w:r>
+              <w:rPr>
+                <w:rFonts w:eastAsia="Times New Roman" w:cstheme="minorHAnsi"/>
+                <w:color w:val="0A0A0A"/>
+                <w:sz w:val="14"/>
+                <w:szCs w:val="14"/>
+              </w:rPr>
+              <w:t xml:space="preserve"> u CAN Rx ISR</w:t>
+            </w:r>
+            <w:r>
+              <w:rPr>
+                <w:rFonts w:eastAsia="Times New Roman" w:cstheme="minorHAnsi"/>
+                <w:color w:val="0A0A0A"/>
+                <w:sz w:val="14"/>
+                <w:szCs w:val="14"/>
+              </w:rPr>
+              <w:t xml:space="preserve">, koji se u CANRx tasku parsira u strukturu </w:t>
+            </w:r>
+            <w:r>
+              <w:rPr>
+                <w:rFonts w:eastAsia="Times New Roman" w:cstheme="minorHAnsi"/>
+                <w:b/>
+                <w:bCs/>
+                <w:color w:val="0A0A0A"/>
+                <w:sz w:val="14"/>
+                <w:szCs w:val="14"/>
+              </w:rPr>
+              <w:t>SystemTime</w:t>
+            </w:r>
+            <w:r>
+              <w:rPr>
+                <w:rFonts w:eastAsia="Times New Roman" w:cstheme="minorHAnsi"/>
+                <w:b/>
+                <w:bCs/>
+                <w:color w:val="0A0A0A"/>
+                <w:sz w:val="14"/>
+                <w:szCs w:val="14"/>
+              </w:rPr>
+              <w:t>HourMinSec</w:t>
+            </w:r>
+            <w:r>
+              <w:rPr>
+                <w:rFonts w:eastAsia="Times New Roman" w:cstheme="minorHAnsi"/>
+                <w:b/>
+                <w:bCs/>
+                <w:color w:val="0A0A0A"/>
+                <w:sz w:val="14"/>
+                <w:szCs w:val="14"/>
+              </w:rPr>
+              <w:t>Receive.</w:t>
             </w:r>
           </w:p>
         </w:tc>
@@ -1213,7 +1646,16 @@
                 <w:sz w:val="14"/>
                 <w:szCs w:val="14"/>
               </w:rPr>
-              <w:t>Upotreba redova za asinhroni prijem i zaštita predajnika kao deljenog resursa.</w:t>
+              <w:t>Upotreba redova za asinhroni prijem</w:t>
+            </w:r>
+            <w:r>
+              <w:rPr>
+                <w:rFonts w:eastAsia="Times New Roman" w:cstheme="minorHAnsi"/>
+                <w:color w:val="0A0A0A"/>
+                <w:sz w:val="14"/>
+                <w:szCs w:val="14"/>
+              </w:rPr>
+              <w:t>, ciklicno slanje</w:t>
             </w:r>
           </w:p>
         </w:tc>
@@ -2526,29 +2968,7 @@
           <w:sz w:val="14"/>
           <w:szCs w:val="14"/>
         </w:rPr>
-        <w:t> </w:t>
-      </w:r>
-      <w:r>
-        <w:rPr>
-          <w:rFonts w:eastAsia="Times New Roman" w:cstheme="minorHAnsi"/>
-          <w:i/>
-          <w:iCs/>
-          <w:color w:val="0A0A0A"/>
-          <w:sz w:val="14"/>
-          <w:szCs w:val="14"/>
-        </w:rPr>
-        <w:t>6</w:t>
-      </w:r>
-      <w:r>
-        <w:rPr>
-          <w:rFonts w:eastAsia="Times New Roman" w:cstheme="minorHAnsi"/>
-          <w:i/>
-          <w:iCs/>
-          <w:color w:val="0A0A0A"/>
-          <w:sz w:val="14"/>
-          <w:szCs w:val="14"/>
-        </w:rPr>
-        <w:t xml:space="preserve"> je najviši (najhitniji), 1 je najniži (pozadinski).</w:t>
+        <w:t> 6 je najviši (najhitniji), 1 je najniži (pozadinski).</w:t>
       </w:r>
     </w:p>
     <w:p>
@@ -2585,25 +3005,7 @@
           <w:sz w:val="14"/>
           <w:szCs w:val="14"/>
         </w:rPr>
-        <w:t> </w:t>
-      </w:r>
-      <w:r>
-        <w:rPr>
-          <w:rFonts w:eastAsia="Times New Roman" w:cstheme="minorHAnsi"/>
-          <w:color w:val="0A0A0A"/>
-          <w:sz w:val="14"/>
-          <w:szCs w:val="14"/>
-        </w:rPr>
-        <w:t xml:space="preserve">Task za inicijalizaciju, </w:t>
-      </w:r>
-      <w:r>
-        <w:rPr>
-          <w:rFonts w:eastAsia="Times New Roman" w:cstheme="minorHAnsi"/>
-          <w:color w:val="0A0A0A"/>
-          <w:sz w:val="14"/>
-          <w:szCs w:val="14"/>
-        </w:rPr>
-        <w:t>Task 5 (UART RX) i Task 3 (CAN) – jer ne smeju da propuste podatke.</w:t>
+        <w:t> Task za inicijalizaciju, Task 5 (UART RX) i Task 3 (CAN) – jer ne smeju da propuste podatke.</w:t>
       </w:r>
     </w:p>
     <w:p>
@@ -3046,7 +3448,6 @@
         <w:rPr>
           <w:rFonts w:asciiTheme="minorHAnsi" w:hAnsiTheme="minorHAnsi" w:cstheme="minorHAnsi"/>
         </w:rPr>
-        <w:lastRenderedPageBreak/>
         <w:t xml:space="preserve">Zadaci </w:t>
       </w:r>
       <w:r>
@@ -4271,7 +4672,7 @@
           <w:szCs w:val="20"/>
         </w:rPr>
         <w:drawing>
-          <wp:inline distT="0" distB="0" distL="0" distR="0" wp14:anchorId="6A0C9527" wp14:editId="7FC2E536">
+          <wp:inline distT="0" distB="0" distL="0" distR="0" wp14:anchorId="76282E3D" wp14:editId="7E82C202">
             <wp:extent cx="2129827" cy="724277"/>
             <wp:effectExtent l="0" t="0" r="3810" b="0"/>
             <wp:docPr id="641324340" name="Picture 1" descr="A diagram of a process&#10;&#10;AI-generated content may be incorrect."/>
@@ -4286,7 +4687,7 @@
                     <pic:cNvPicPr/>
                   </pic:nvPicPr>
                   <pic:blipFill>
-                    <a:blip r:embed="rId5"/>
+                    <a:blip r:embed="rId7"/>
                     <a:stretch>
                       <a:fillRect/>
                     </a:stretch>
@@ -4386,6 +4787,7 @@
           <w:rFonts w:cstheme="minorHAnsi"/>
           <w:color w:val="FF0000"/>
         </w:rPr>
+        <w:lastRenderedPageBreak/>
         <w:t>Percepio tracer</w:t>
       </w:r>
       <w:r>
@@ -4442,7 +4844,7 @@
           <w:szCs w:val="14"/>
         </w:rPr>
       </w:pPr>
-      <w:hyperlink r:id="rId6" w:history="1">
+      <w:hyperlink r:id="rId8" w:history="1">
         <w:r>
           <w:rPr>
             <w:rStyle w:val="Hyperlink"/>
@@ -4473,7 +4875,6 @@
           <w:rFonts w:cstheme="minorHAnsi"/>
           <w:b/>
         </w:rPr>
-        <w:lastRenderedPageBreak/>
         <w:t>Zabeleske</w:t>
       </w:r>
     </w:p>
@@ -4516,45 +4917,22 @@
         <w:rPr>
           <w:rFonts w:asciiTheme="minorHAnsi" w:hAnsiTheme="minorHAnsi" w:cstheme="minorHAnsi"/>
         </w:rPr>
-        <w:t>(obzirom da se koriste iste funkcije u oba slucaja (</w:t>
-      </w:r>
-      <w:r>
-        <w:rPr>
-          <w:rFonts w:asciiTheme="minorHAnsi" w:hAnsiTheme="minorHAnsi" w:cstheme="minorHAnsi"/>
-        </w:rPr>
-        <w:t>xSemaphoreTake</w:t>
-      </w:r>
-      <w:r>
-        <w:rPr>
-          <w:rFonts w:asciiTheme="minorHAnsi" w:hAnsiTheme="minorHAnsi" w:cstheme="minorHAnsi"/>
-        </w:rPr>
-        <w:t xml:space="preserve">, </w:t>
-      </w:r>
-      <w:r>
-        <w:rPr>
-          <w:rFonts w:asciiTheme="minorHAnsi" w:hAnsiTheme="minorHAnsi" w:cstheme="minorHAnsi"/>
-        </w:rPr>
-        <w:t>xSemaphoreGive</w:t>
-      </w:r>
-      <w:r>
-        <w:rPr>
-          <w:rFonts w:asciiTheme="minorHAnsi" w:hAnsiTheme="minorHAnsi" w:cstheme="minorHAnsi"/>
-        </w:rPr>
-        <w:t>))</w:t>
-      </w:r>
-    </w:p>
-    <w:p>
-      <w:pPr>
-        <w:rPr>
-          <w:rFonts w:cstheme="minorHAnsi"/>
-        </w:rPr>
-      </w:pPr>
-      <w:r>
-        <w:rPr>
-          <w:rFonts w:cstheme="minorHAnsi"/>
+        <w:t>(obzirom da se koriste iste funkcije u oba slucaja (xSemaphoreTake, xSemaphoreGive))</w:t>
+      </w:r>
+    </w:p>
+    <w:p>
+      <w:pPr>
+        <w:rPr>
+          <w:rFonts w:cstheme="minorHAnsi"/>
+        </w:rPr>
+      </w:pPr>
+      <w:r>
+        <w:rPr>
+          <w:rFonts w:cstheme="minorHAnsi"/>
+          <w:noProof/>
         </w:rPr>
         <w:drawing>
-          <wp:inline distT="0" distB="0" distL="0" distR="0" wp14:anchorId="2952BE72" wp14:editId="666342AB">
+          <wp:inline distT="0" distB="0" distL="0" distR="0" wp14:anchorId="7959BDA2" wp14:editId="02CCFA40">
             <wp:extent cx="4399121" cy="1709360"/>
             <wp:effectExtent l="0" t="0" r="1905" b="5715"/>
             <wp:docPr id="1" name="Picture 1"/>
@@ -4569,7 +4947,7 @@
                     <pic:cNvPicPr/>
                   </pic:nvPicPr>
                   <pic:blipFill>
-                    <a:blip r:embed="rId7"/>
+                    <a:blip r:embed="rId9"/>
                     <a:stretch>
                       <a:fillRect/>
                     </a:stretch>
@@ -4712,17 +5090,7 @@
           <w:color w:val="0A0A0A"/>
           <w:shd w:val="clear" w:color="auto" w:fill="FFFFFF"/>
         </w:rPr>
-        <w:t>Free</w:t>
-      </w:r>
-      <w:bookmarkStart w:id="0" w:name="_GoBack"/>
-      <w:bookmarkEnd w:id="0"/>
-      <w:r>
-        <w:rPr>
-          <w:rFonts w:cstheme="minorHAnsi"/>
-          <w:color w:val="0A0A0A"/>
-          <w:shd w:val="clear" w:color="auto" w:fill="FFFFFF"/>
-        </w:rPr>
-        <w:t>RTOS STM32 primeri:</w:t>
+        <w:t>FreeRTOS STM32 primeri:</w:t>
       </w:r>
     </w:p>
     <w:p>
@@ -4734,7 +5102,7 @@
           <w:szCs w:val="14"/>
         </w:rPr>
       </w:pPr>
-      <w:hyperlink r:id="rId8" w:history="1">
+      <w:hyperlink r:id="rId10" w:history="1">
         <w:r>
           <w:rPr>
             <w:rStyle w:val="Hyperlink"/>
@@ -4755,7 +5123,7 @@
           <w:szCs w:val="14"/>
         </w:rPr>
       </w:pPr>
-      <w:hyperlink r:id="rId9" w:history="1">
+      <w:hyperlink r:id="rId11" w:history="1">
         <w:r>
           <w:rPr>
             <w:rStyle w:val="Hyperlink"/>
@@ -6854,6 +7222,9 @@
       </w:pPr>
     </w:p>
     <w:sectPr>
+      <w:footerReference w:type="even" r:id="rId12"/>
+      <w:footerReference w:type="default" r:id="rId13"/>
+      <w:footerReference w:type="first" r:id="rId14"/>
       <w:pgSz w:w="12240" w:h="15840"/>
       <w:pgMar w:top="1440" w:right="1440" w:bottom="1440" w:left="1440" w:header="708" w:footer="708" w:gutter="0"/>
       <w:cols w:space="708"/>
@@ -6863,8 +7234,451 @@
 </w:document>
 </file>
 
+<file path=word/endnotes.xml><?xml version="1.0" encoding="utf-8"?>
+<w:endnotes xmlns:wpc="http://schemas.microsoft.com/office/word/2010/wordprocessingCanvas" xmlns:cx="http://schemas.microsoft.com/office/drawing/2014/chartex" xmlns:cx1="http://schemas.microsoft.com/office/drawing/2015/9/8/chartex" xmlns:cx2="http://schemas.microsoft.com/office/drawing/2015/10/21/chartex" xmlns:cx3="http://schemas.microsoft.com/office/drawing/2016/5/9/chartex" xmlns:cx4="http://schemas.microsoft.com/office/drawing/2016/5/10/chartex" xmlns:cx5="http://schemas.microsoft.com/office/drawing/2016/5/11/chartex" xmlns:cx6="http://schemas.microsoft.com/office/drawing/2016/5/12/chartex" xmlns:cx7="http://schemas.microsoft.com/office/drawing/2016/5/13/chartex" xmlns:cx8="http://schemas.microsoft.com/office/drawing/2016/5/14/chartex" xmlns:mc="http://schemas.openxmlformats.org/markup-compatibility/2006" xmlns:aink="http://schemas.microsoft.com/office/drawing/2016/ink" xmlns:am3d="http://schemas.microsoft.com/office/drawing/2017/model3d" xmlns:o="urn:schemas-microsoft-com:office:office" xmlns:oel="http://schemas.microsoft.com/office/2019/extlst" xmlns:r="http://schemas.openxmlformats.org/officeDocument/2006/relationships" xmlns:m="http://schemas.openxmlformats.org/officeDocument/2006/math" xmlns:v="urn:schemas-microsoft-com:vml" xmlns:wp14="http://schemas.microsoft.com/office/word/2010/wordprocessingDrawing" xmlns:wp="http://schemas.openxmlformats.org/drawingml/2006/wordprocessingDrawing" xmlns:w10="urn:schemas-microsoft-com:office:word" xmlns:w="http://schemas.openxmlformats.org/wordprocessingml/2006/main" xmlns:w14="http://schemas.microsoft.com/office/word/2010/wordml" xmlns:w15="http://schemas.microsoft.com/office/word/2012/wordml" xmlns:w16cex="http://schemas.microsoft.com/office/word/2018/wordml/cex" xmlns:w16cid="http://schemas.microsoft.com/office/word/2016/wordml/cid" xmlns:w16="http://schemas.microsoft.com/office/word/2018/wordml" xmlns:w16du="http://schemas.microsoft.com/office/word/2023/wordml/word16du" xmlns:w16sdtdh="http://schemas.microsoft.com/office/word/2020/wordml/sdtdatahash" xmlns:w16sdtfl="http://schemas.microsoft.com/office/word/2024/wordml/sdtformatlock" xmlns:w16se="http://schemas.microsoft.com/office/word/2015/wordml/symex" xmlns:wpg="http://schemas.microsoft.com/office/word/2010/wordprocessingGroup" xmlns:wpi="http://schemas.microsoft.com/office/word/2010/wordprocessingInk" xmlns:wne="http://schemas.microsoft.com/office/word/2006/wordml" xmlns:wps="http://schemas.microsoft.com/office/word/2010/wordprocessingShape" mc:Ignorable="w14 w15 w16se w16cid w16 w16cex w16sdtdh w16sdtfl w16du wp14">
+  <w:endnote w:type="separator" w:id="-1">
+    <w:p>
+      <w:pPr>
+        <w:spacing w:after="0" w:line="240" w:lineRule="auto"/>
+      </w:pPr>
+      <w:r>
+        <w:separator/>
+      </w:r>
+    </w:p>
+  </w:endnote>
+  <w:endnote w:type="continuationSeparator" w:id="0">
+    <w:p>
+      <w:pPr>
+        <w:spacing w:after="0" w:line="240" w:lineRule="auto"/>
+      </w:pPr>
+      <w:r>
+        <w:continuationSeparator/>
+      </w:r>
+    </w:p>
+  </w:endnote>
+</w:endnotes>
+</file>
+
+<file path=word/footer1.xml><?xml version="1.0" encoding="utf-8"?>
+<w:ftr xmlns:wpc="http://schemas.microsoft.com/office/word/2010/wordprocessingCanvas" xmlns:cx="http://schemas.microsoft.com/office/drawing/2014/chartex" xmlns:cx1="http://schemas.microsoft.com/office/drawing/2015/9/8/chartex" xmlns:cx2="http://schemas.microsoft.com/office/drawing/2015/10/21/chartex" xmlns:cx3="http://schemas.microsoft.com/office/drawing/2016/5/9/chartex" xmlns:cx4="http://schemas.microsoft.com/office/drawing/2016/5/10/chartex" xmlns:cx5="http://schemas.microsoft.com/office/drawing/2016/5/11/chartex" xmlns:cx6="http://schemas.microsoft.com/office/drawing/2016/5/12/chartex" xmlns:cx7="http://schemas.microsoft.com/office/drawing/2016/5/13/chartex" xmlns:cx8="http://schemas.microsoft.com/office/drawing/2016/5/14/chartex" xmlns:mc="http://schemas.openxmlformats.org/markup-compatibility/2006" xmlns:aink="http://schemas.microsoft.com/office/drawing/2016/ink" xmlns:am3d="http://schemas.microsoft.com/office/drawing/2017/model3d" xmlns:o="urn:schemas-microsoft-com:office:office" xmlns:oel="http://schemas.microsoft.com/office/2019/extlst" xmlns:r="http://schemas.openxmlformats.org/officeDocument/2006/relationships" xmlns:m="http://schemas.openxmlformats.org/officeDocument/2006/math" xmlns:v="urn:schemas-microsoft-com:vml" xmlns:wp14="http://schemas.microsoft.com/office/word/2010/wordprocessingDrawing" xmlns:wp="http://schemas.openxmlformats.org/drawingml/2006/wordprocessingDrawing" xmlns:w10="urn:schemas-microsoft-com:office:word" xmlns:w="http://schemas.openxmlformats.org/wordprocessingml/2006/main" xmlns:w14="http://schemas.microsoft.com/office/word/2010/wordml" xmlns:w15="http://schemas.microsoft.com/office/word/2012/wordml" xmlns:w16cex="http://schemas.microsoft.com/office/word/2018/wordml/cex" xmlns:w16cid="http://schemas.microsoft.com/office/word/2016/wordml/cid" xmlns:w16="http://schemas.microsoft.com/office/word/2018/wordml" xmlns:w16du="http://schemas.microsoft.com/office/word/2023/wordml/word16du" xmlns:w16sdtdh="http://schemas.microsoft.com/office/word/2020/wordml/sdtdatahash" xmlns:w16sdtfl="http://schemas.microsoft.com/office/word/2024/wordml/sdtformatlock" xmlns:w16se="http://schemas.microsoft.com/office/word/2015/wordml/symex" xmlns:wpg="http://schemas.microsoft.com/office/word/2010/wordprocessingGroup" xmlns:wpi="http://schemas.microsoft.com/office/word/2010/wordprocessingInk" xmlns:wne="http://schemas.microsoft.com/office/word/2006/wordml" xmlns:wps="http://schemas.microsoft.com/office/word/2010/wordprocessingShape" mc:Ignorable="w14 w15 w16se w16cid w16 w16cex w16sdtdh w16sdtfl w16du wp14">
+  <w:p>
+    <w:pPr>
+      <w:pStyle w:val="Footer"/>
+    </w:pPr>
+    <w:r>
+      <w:rPr>
+        <w:noProof/>
+      </w:rPr>
+      <mc:AlternateContent>
+        <mc:Choice Requires="wps">
+          <w:drawing>
+            <wp:anchor distT="0" distB="0" distL="0" distR="0" simplePos="0" relativeHeight="251659264" behindDoc="0" locked="0" layoutInCell="1" allowOverlap="1" wp14:anchorId="67B1C781" wp14:editId="0DEA9F8A">
+              <wp:simplePos x="635" y="635"/>
+              <wp:positionH relativeFrom="page">
+                <wp:align>center</wp:align>
+              </wp:positionH>
+              <wp:positionV relativeFrom="page">
+                <wp:align>bottom</wp:align>
+              </wp:positionV>
+              <wp:extent cx="324485" cy="324485"/>
+              <wp:effectExtent l="0" t="0" r="18415" b="0"/>
+              <wp:wrapNone/>
+              <wp:docPr id="757212754" name="Text Box 2" descr="Internal">
+                <a:extLst xmlns:a="http://schemas.openxmlformats.org/drawingml/2006/main">
+                  <a:ext uri="{5AE41FA2-C0FF-4470-9BD4-5FADCA87CBE2}">
+                    <aclsh:classification xmlns:aclsh="http://schemas.microsoft.com/office/drawing/2020/classificationShape" classificationOutcomeType="ftr"/>
+                  </a:ext>
+                </a:extLst>
+              </wp:docPr>
+              <wp:cNvGraphicFramePr/>
+              <a:graphic xmlns:a="http://schemas.openxmlformats.org/drawingml/2006/main">
+                <a:graphicData uri="http://schemas.microsoft.com/office/word/2010/wordprocessingShape">
+                  <wps:wsp>
+                    <wps:cNvSpPr txBox="1"/>
+                    <wps:spPr>
+                      <a:xfrm>
+                        <a:off x="0" y="0"/>
+                        <a:ext cx="324485" cy="324485"/>
+                      </a:xfrm>
+                      <a:prstGeom prst="rect">
+                        <a:avLst/>
+                      </a:prstGeom>
+                      <a:noFill/>
+                      <a:ln>
+                        <a:noFill/>
+                      </a:ln>
+                    </wps:spPr>
+                    <wps:txbx>
+                      <w:txbxContent>
+                        <w:p>
+                          <w:pPr>
+                            <w:spacing w:after="0"/>
+                            <w:rPr>
+                              <w:rFonts w:ascii="Calibri" w:eastAsia="Calibri" w:hAnsi="Calibri" w:cs="Calibri"/>
+                              <w:noProof/>
+                              <w:color w:val="000000"/>
+                              <w:sz w:val="16"/>
+                              <w:szCs w:val="16"/>
+                            </w:rPr>
+                          </w:pPr>
+                          <w:r>
+                            <w:rPr>
+                              <w:rFonts w:ascii="Calibri" w:eastAsia="Calibri" w:hAnsi="Calibri" w:cs="Calibri"/>
+                              <w:noProof/>
+                              <w:color w:val="000000"/>
+                              <w:sz w:val="16"/>
+                              <w:szCs w:val="16"/>
+                            </w:rPr>
+                            <w:t>Internal</w:t>
+                          </w:r>
+                        </w:p>
+                      </w:txbxContent>
+                    </wps:txbx>
+                    <wps:bodyPr rot="0" spcFirstLastPara="0" vertOverflow="overflow" horzOverflow="overflow" vert="horz" wrap="none" lIns="0" tIns="0" rIns="0" bIns="190500" numCol="1" spcCol="0" rtlCol="0" fromWordArt="0" anchor="b" anchorCtr="0" forceAA="0" compatLnSpc="1">
+                      <a:prstTxWarp prst="textNoShape">
+                        <a:avLst/>
+                      </a:prstTxWarp>
+                      <a:spAutoFit/>
+                    </wps:bodyPr>
+                  </wps:wsp>
+                </a:graphicData>
+              </a:graphic>
+            </wp:anchor>
+          </w:drawing>
+        </mc:Choice>
+        <mc:Fallback>
+          <w:pict>
+            <v:shapetype w14:anchorId="67B1C781" id="_x0000_t202" coordsize="21600,21600" o:spt="202" path="m,l,21600r21600,l21600,xe">
+              <v:stroke joinstyle="miter"/>
+              <v:path gradientshapeok="t" o:connecttype="rect"/>
+            </v:shapetype>
+            <v:shape id="Text Box 2" o:spid="_x0000_s1026" type="#_x0000_t202" alt="Internal" style="position:absolute;margin-left:0;margin-top:0;width:25.55pt;height:25.55pt;z-index:251659264;visibility:visible;mso-wrap-style:none;mso-wrap-distance-left:0;mso-wrap-distance-top:0;mso-wrap-distance-right:0;mso-wrap-distance-bottom:0;mso-position-horizontal:center;mso-position-horizontal-relative:page;mso-position-vertical:bottom;mso-position-vertical-relative:page;v-text-anchor:bottom" o:gfxdata="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" filled="f" stroked="f">
+              <v:fill o:detectmouseclick="t"/>
+              <v:textbox style="mso-fit-shape-to-text:t" inset="0,0,0,15pt">
+                <w:txbxContent>
+                  <w:p>
+                    <w:pPr>
+                      <w:spacing w:after="0"/>
+                      <w:rPr>
+                        <w:rFonts w:ascii="Calibri" w:eastAsia="Calibri" w:hAnsi="Calibri" w:cs="Calibri"/>
+                        <w:noProof/>
+                        <w:color w:val="000000"/>
+                        <w:sz w:val="16"/>
+                        <w:szCs w:val="16"/>
+                      </w:rPr>
+                    </w:pPr>
+                    <w:r>
+                      <w:rPr>
+                        <w:rFonts w:ascii="Calibri" w:eastAsia="Calibri" w:hAnsi="Calibri" w:cs="Calibri"/>
+                        <w:noProof/>
+                        <w:color w:val="000000"/>
+                        <w:sz w:val="16"/>
+                        <w:szCs w:val="16"/>
+                      </w:rPr>
+                      <w:t>Internal</w:t>
+                    </w:r>
+                  </w:p>
+                </w:txbxContent>
+              </v:textbox>
+              <w10:wrap anchorx="page" anchory="page"/>
+            </v:shape>
+          </w:pict>
+        </mc:Fallback>
+      </mc:AlternateContent>
+    </w:r>
+  </w:p>
+</w:ftr>
+</file>
+
+<file path=word/footer2.xml><?xml version="1.0" encoding="utf-8"?>
+<w:ftr xmlns:wpc="http://schemas.microsoft.com/office/word/2010/wordprocessingCanvas" xmlns:cx="http://schemas.microsoft.com/office/drawing/2014/chartex" xmlns:cx1="http://schemas.microsoft.com/office/drawing/2015/9/8/chartex" xmlns:cx2="http://schemas.microsoft.com/office/drawing/2015/10/21/chartex" xmlns:cx3="http://schemas.microsoft.com/office/drawing/2016/5/9/chartex" xmlns:cx4="http://schemas.microsoft.com/office/drawing/2016/5/10/chartex" xmlns:cx5="http://schemas.microsoft.com/office/drawing/2016/5/11/chartex" xmlns:cx6="http://schemas.microsoft.com/office/drawing/2016/5/12/chartex" xmlns:cx7="http://schemas.microsoft.com/office/drawing/2016/5/13/chartex" xmlns:cx8="http://schemas.microsoft.com/office/drawing/2016/5/14/chartex" xmlns:mc="http://schemas.openxmlformats.org/markup-compatibility/2006" xmlns:aink="http://schemas.microsoft.com/office/drawing/2016/ink" xmlns:am3d="http://schemas.microsoft.com/office/drawing/2017/model3d" xmlns:o="urn:schemas-microsoft-com:office:office" xmlns:oel="http://schemas.microsoft.com/office/2019/extlst" xmlns:r="http://schemas.openxmlformats.org/officeDocument/2006/relationships" xmlns:m="http://schemas.openxmlformats.org/officeDocument/2006/math" xmlns:v="urn:schemas-microsoft-com:vml" xmlns:wp14="http://schemas.microsoft.com/office/word/2010/wordprocessingDrawing" xmlns:wp="http://schemas.openxmlformats.org/drawingml/2006/wordprocessingDrawing" xmlns:w10="urn:schemas-microsoft-com:office:word" xmlns:w="http://schemas.openxmlformats.org/wordprocessingml/2006/main" xmlns:w14="http://schemas.microsoft.com/office/word/2010/wordml" xmlns:w15="http://schemas.microsoft.com/office/word/2012/wordml" xmlns:w16cex="http://schemas.microsoft.com/office/word/2018/wordml/cex" xmlns:w16cid="http://schemas.microsoft.com/office/word/2016/wordml/cid" xmlns:w16="http://schemas.microsoft.com/office/word/2018/wordml" xmlns:w16du="http://schemas.microsoft.com/office/word/2023/wordml/word16du" xmlns:w16sdtdh="http://schemas.microsoft.com/office/word/2020/wordml/sdtdatahash" xmlns:w16sdtfl="http://schemas.microsoft.com/office/word/2024/wordml/sdtformatlock" xmlns:w16se="http://schemas.microsoft.com/office/word/2015/wordml/symex" xmlns:wpg="http://schemas.microsoft.com/office/word/2010/wordprocessingGroup" xmlns:wpi="http://schemas.microsoft.com/office/word/2010/wordprocessingInk" xmlns:wne="http://schemas.microsoft.com/office/word/2006/wordml" xmlns:wps="http://schemas.microsoft.com/office/word/2010/wordprocessingShape" mc:Ignorable="w14 w15 w16se w16cid w16 w16cex w16sdtdh w16sdtfl w16du wp14">
+  <w:p>
+    <w:pPr>
+      <w:pStyle w:val="Footer"/>
+    </w:pPr>
+    <w:r>
+      <w:rPr>
+        <w:noProof/>
+      </w:rPr>
+      <mc:AlternateContent>
+        <mc:Choice Requires="wps">
+          <w:drawing>
+            <wp:anchor distT="0" distB="0" distL="0" distR="0" simplePos="0" relativeHeight="251660288" behindDoc="0" locked="0" layoutInCell="1" allowOverlap="1" wp14:anchorId="272287B2" wp14:editId="72D7567A">
+              <wp:simplePos x="914400" y="9436608"/>
+              <wp:positionH relativeFrom="page">
+                <wp:align>center</wp:align>
+              </wp:positionH>
+              <wp:positionV relativeFrom="page">
+                <wp:align>bottom</wp:align>
+              </wp:positionV>
+              <wp:extent cx="324485" cy="324485"/>
+              <wp:effectExtent l="0" t="0" r="18415" b="0"/>
+              <wp:wrapNone/>
+              <wp:docPr id="1632623623" name="Text Box 3" descr="Internal">
+                <a:extLst xmlns:a="http://schemas.openxmlformats.org/drawingml/2006/main">
+                  <a:ext uri="{5AE41FA2-C0FF-4470-9BD4-5FADCA87CBE2}">
+                    <aclsh:classification xmlns:aclsh="http://schemas.microsoft.com/office/drawing/2020/classificationShape" classificationOutcomeType="ftr"/>
+                  </a:ext>
+                </a:extLst>
+              </wp:docPr>
+              <wp:cNvGraphicFramePr/>
+              <a:graphic xmlns:a="http://schemas.openxmlformats.org/drawingml/2006/main">
+                <a:graphicData uri="http://schemas.microsoft.com/office/word/2010/wordprocessingShape">
+                  <wps:wsp>
+                    <wps:cNvSpPr txBox="1"/>
+                    <wps:spPr>
+                      <a:xfrm>
+                        <a:off x="0" y="0"/>
+                        <a:ext cx="324485" cy="324485"/>
+                      </a:xfrm>
+                      <a:prstGeom prst="rect">
+                        <a:avLst/>
+                      </a:prstGeom>
+                      <a:noFill/>
+                      <a:ln>
+                        <a:noFill/>
+                      </a:ln>
+                    </wps:spPr>
+                    <wps:txbx>
+                      <w:txbxContent>
+                        <w:p>
+                          <w:pPr>
+                            <w:spacing w:after="0"/>
+                            <w:rPr>
+                              <w:rFonts w:ascii="Calibri" w:eastAsia="Calibri" w:hAnsi="Calibri" w:cs="Calibri"/>
+                              <w:noProof/>
+                              <w:color w:val="000000"/>
+                              <w:sz w:val="16"/>
+                              <w:szCs w:val="16"/>
+                            </w:rPr>
+                          </w:pPr>
+                          <w:r>
+                            <w:rPr>
+                              <w:rFonts w:ascii="Calibri" w:eastAsia="Calibri" w:hAnsi="Calibri" w:cs="Calibri"/>
+                              <w:noProof/>
+                              <w:color w:val="000000"/>
+                              <w:sz w:val="16"/>
+                              <w:szCs w:val="16"/>
+                            </w:rPr>
+                            <w:t>Internal</w:t>
+                          </w:r>
+                        </w:p>
+                      </w:txbxContent>
+                    </wps:txbx>
+                    <wps:bodyPr rot="0" spcFirstLastPara="0" vertOverflow="overflow" horzOverflow="overflow" vert="horz" wrap="none" lIns="0" tIns="0" rIns="0" bIns="190500" numCol="1" spcCol="0" rtlCol="0" fromWordArt="0" anchor="b" anchorCtr="0" forceAA="0" compatLnSpc="1">
+                      <a:prstTxWarp prst="textNoShape">
+                        <a:avLst/>
+                      </a:prstTxWarp>
+                      <a:spAutoFit/>
+                    </wps:bodyPr>
+                  </wps:wsp>
+                </a:graphicData>
+              </a:graphic>
+            </wp:anchor>
+          </w:drawing>
+        </mc:Choice>
+        <mc:Fallback>
+          <w:pict>
+            <v:shapetype w14:anchorId="272287B2" id="_x0000_t202" coordsize="21600,21600" o:spt="202" path="m,l,21600r21600,l21600,xe">
+              <v:stroke joinstyle="miter"/>
+              <v:path gradientshapeok="t" o:connecttype="rect"/>
+            </v:shapetype>
+            <v:shape id="Text Box 3" o:spid="_x0000_s1027" type="#_x0000_t202" alt="Internal" style="position:absolute;margin-left:0;margin-top:0;width:25.55pt;height:25.55pt;z-index:251660288;visibility:visible;mso-wrap-style:none;mso-wrap-distance-left:0;mso-wrap-distance-top:0;mso-wrap-distance-right:0;mso-wrap-distance-bottom:0;mso-position-horizontal:center;mso-position-horizontal-relative:page;mso-position-vertical:bottom;mso-position-vertical-relative:page;v-text-anchor:bottom" o:gfxdata="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" filled="f" stroked="f">
+              <v:fill o:detectmouseclick="t"/>
+              <v:textbox style="mso-fit-shape-to-text:t" inset="0,0,0,15pt">
+                <w:txbxContent>
+                  <w:p>
+                    <w:pPr>
+                      <w:spacing w:after="0"/>
+                      <w:rPr>
+                        <w:rFonts w:ascii="Calibri" w:eastAsia="Calibri" w:hAnsi="Calibri" w:cs="Calibri"/>
+                        <w:noProof/>
+                        <w:color w:val="000000"/>
+                        <w:sz w:val="16"/>
+                        <w:szCs w:val="16"/>
+                      </w:rPr>
+                    </w:pPr>
+                    <w:r>
+                      <w:rPr>
+                        <w:rFonts w:ascii="Calibri" w:eastAsia="Calibri" w:hAnsi="Calibri" w:cs="Calibri"/>
+                        <w:noProof/>
+                        <w:color w:val="000000"/>
+                        <w:sz w:val="16"/>
+                        <w:szCs w:val="16"/>
+                      </w:rPr>
+                      <w:t>Internal</w:t>
+                    </w:r>
+                  </w:p>
+                </w:txbxContent>
+              </v:textbox>
+              <w10:wrap anchorx="page" anchory="page"/>
+            </v:shape>
+          </w:pict>
+        </mc:Fallback>
+      </mc:AlternateContent>
+    </w:r>
+  </w:p>
+</w:ftr>
+</file>
+
+<file path=word/footer3.xml><?xml version="1.0" encoding="utf-8"?>
+<w:ftr xmlns:wpc="http://schemas.microsoft.com/office/word/2010/wordprocessingCanvas" xmlns:cx="http://schemas.microsoft.com/office/drawing/2014/chartex" xmlns:cx1="http://schemas.microsoft.com/office/drawing/2015/9/8/chartex" xmlns:cx2="http://schemas.microsoft.com/office/drawing/2015/10/21/chartex" xmlns:cx3="http://schemas.microsoft.com/office/drawing/2016/5/9/chartex" xmlns:cx4="http://schemas.microsoft.com/office/drawing/2016/5/10/chartex" xmlns:cx5="http://schemas.microsoft.com/office/drawing/2016/5/11/chartex" xmlns:cx6="http://schemas.microsoft.com/office/drawing/2016/5/12/chartex" xmlns:cx7="http://schemas.microsoft.com/office/drawing/2016/5/13/chartex" xmlns:cx8="http://schemas.microsoft.com/office/drawing/2016/5/14/chartex" xmlns:mc="http://schemas.openxmlformats.org/markup-compatibility/2006" xmlns:aink="http://schemas.microsoft.com/office/drawing/2016/ink" xmlns:am3d="http://schemas.microsoft.com/office/drawing/2017/model3d" xmlns:o="urn:schemas-microsoft-com:office:office" xmlns:oel="http://schemas.microsoft.com/office/2019/extlst" xmlns:r="http://schemas.openxmlformats.org/officeDocument/2006/relationships" xmlns:m="http://schemas.openxmlformats.org/officeDocument/2006/math" xmlns:v="urn:schemas-microsoft-com:vml" xmlns:wp14="http://schemas.microsoft.com/office/word/2010/wordprocessingDrawing" xmlns:wp="http://schemas.openxmlformats.org/drawingml/2006/wordprocessingDrawing" xmlns:w10="urn:schemas-microsoft-com:office:word" xmlns:w="http://schemas.openxmlformats.org/wordprocessingml/2006/main" xmlns:w14="http://schemas.microsoft.com/office/word/2010/wordml" xmlns:w15="http://schemas.microsoft.com/office/word/2012/wordml" xmlns:w16cex="http://schemas.microsoft.com/office/word/2018/wordml/cex" xmlns:w16cid="http://schemas.microsoft.com/office/word/2016/wordml/cid" xmlns:w16="http://schemas.microsoft.com/office/word/2018/wordml" xmlns:w16du="http://schemas.microsoft.com/office/word/2023/wordml/word16du" xmlns:w16sdtdh="http://schemas.microsoft.com/office/word/2020/wordml/sdtdatahash" xmlns:w16sdtfl="http://schemas.microsoft.com/office/word/2024/wordml/sdtformatlock" xmlns:w16se="http://schemas.microsoft.com/office/word/2015/wordml/symex" xmlns:wpg="http://schemas.microsoft.com/office/word/2010/wordprocessingGroup" xmlns:wpi="http://schemas.microsoft.com/office/word/2010/wordprocessingInk" xmlns:wne="http://schemas.microsoft.com/office/word/2006/wordml" xmlns:wps="http://schemas.microsoft.com/office/word/2010/wordprocessingShape" mc:Ignorable="w14 w15 w16se w16cid w16 w16cex w16sdtdh w16sdtfl w16du wp14">
+  <w:p>
+    <w:pPr>
+      <w:pStyle w:val="Footer"/>
+    </w:pPr>
+    <w:r>
+      <w:rPr>
+        <w:noProof/>
+      </w:rPr>
+      <mc:AlternateContent>
+        <mc:Choice Requires="wps">
+          <w:drawing>
+            <wp:anchor distT="0" distB="0" distL="0" distR="0" simplePos="0" relativeHeight="251658240" behindDoc="0" locked="0" layoutInCell="1" allowOverlap="1" wp14:anchorId="72F08769" wp14:editId="33551B48">
+              <wp:simplePos x="635" y="635"/>
+              <wp:positionH relativeFrom="page">
+                <wp:align>center</wp:align>
+              </wp:positionH>
+              <wp:positionV relativeFrom="page">
+                <wp:align>bottom</wp:align>
+              </wp:positionV>
+              <wp:extent cx="324485" cy="324485"/>
+              <wp:effectExtent l="0" t="0" r="18415" b="0"/>
+              <wp:wrapNone/>
+              <wp:docPr id="796761008" name="Text Box 1" descr="Internal">
+                <a:extLst xmlns:a="http://schemas.openxmlformats.org/drawingml/2006/main">
+                  <a:ext uri="{5AE41FA2-C0FF-4470-9BD4-5FADCA87CBE2}">
+                    <aclsh:classification xmlns:aclsh="http://schemas.microsoft.com/office/drawing/2020/classificationShape" classificationOutcomeType="ftr"/>
+                  </a:ext>
+                </a:extLst>
+              </wp:docPr>
+              <wp:cNvGraphicFramePr/>
+              <a:graphic xmlns:a="http://schemas.openxmlformats.org/drawingml/2006/main">
+                <a:graphicData uri="http://schemas.microsoft.com/office/word/2010/wordprocessingShape">
+                  <wps:wsp>
+                    <wps:cNvSpPr txBox="1"/>
+                    <wps:spPr>
+                      <a:xfrm>
+                        <a:off x="0" y="0"/>
+                        <a:ext cx="324485" cy="324485"/>
+                      </a:xfrm>
+                      <a:prstGeom prst="rect">
+                        <a:avLst/>
+                      </a:prstGeom>
+                      <a:noFill/>
+                      <a:ln>
+                        <a:noFill/>
+                      </a:ln>
+                    </wps:spPr>
+                    <wps:txbx>
+                      <w:txbxContent>
+                        <w:p>
+                          <w:pPr>
+                            <w:spacing w:after="0"/>
+                            <w:rPr>
+                              <w:rFonts w:ascii="Calibri" w:eastAsia="Calibri" w:hAnsi="Calibri" w:cs="Calibri"/>
+                              <w:noProof/>
+                              <w:color w:val="000000"/>
+                              <w:sz w:val="16"/>
+                              <w:szCs w:val="16"/>
+                            </w:rPr>
+                          </w:pPr>
+                          <w:r>
+                            <w:rPr>
+                              <w:rFonts w:ascii="Calibri" w:eastAsia="Calibri" w:hAnsi="Calibri" w:cs="Calibri"/>
+                              <w:noProof/>
+                              <w:color w:val="000000"/>
+                              <w:sz w:val="16"/>
+                              <w:szCs w:val="16"/>
+                            </w:rPr>
+                            <w:t>Internal</w:t>
+                          </w:r>
+                        </w:p>
+                      </w:txbxContent>
+                    </wps:txbx>
+                    <wps:bodyPr rot="0" spcFirstLastPara="0" vertOverflow="overflow" horzOverflow="overflow" vert="horz" wrap="none" lIns="0" tIns="0" rIns="0" bIns="190500" numCol="1" spcCol="0" rtlCol="0" fromWordArt="0" anchor="b" anchorCtr="0" forceAA="0" compatLnSpc="1">
+                      <a:prstTxWarp prst="textNoShape">
+                        <a:avLst/>
+                      </a:prstTxWarp>
+                      <a:spAutoFit/>
+                    </wps:bodyPr>
+                  </wps:wsp>
+                </a:graphicData>
+              </a:graphic>
+            </wp:anchor>
+          </w:drawing>
+        </mc:Choice>
+        <mc:Fallback>
+          <w:pict>
+            <v:shapetype w14:anchorId="72F08769" id="_x0000_t202" coordsize="21600,21600" o:spt="202" path="m,l,21600r21600,l21600,xe">
+              <v:stroke joinstyle="miter"/>
+              <v:path gradientshapeok="t" o:connecttype="rect"/>
+            </v:shapetype>
+            <v:shape id="Text Box 1" o:spid="_x0000_s1028" type="#_x0000_t202" alt="Internal" style="position:absolute;margin-left:0;margin-top:0;width:25.55pt;height:25.55pt;z-index:251658240;visibility:visible;mso-wrap-style:none;mso-wrap-distance-left:0;mso-wrap-distance-top:0;mso-wrap-distance-right:0;mso-wrap-distance-bottom:0;mso-position-horizontal:center;mso-position-horizontal-relative:page;mso-position-vertical:bottom;mso-position-vertical-relative:page;v-text-anchor:bottom" o:gfxdata="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" filled="f" stroked="f">
+              <v:fill o:detectmouseclick="t"/>
+              <v:textbox style="mso-fit-shape-to-text:t" inset="0,0,0,15pt">
+                <w:txbxContent>
+                  <w:p>
+                    <w:pPr>
+                      <w:spacing w:after="0"/>
+                      <w:rPr>
+                        <w:rFonts w:ascii="Calibri" w:eastAsia="Calibri" w:hAnsi="Calibri" w:cs="Calibri"/>
+                        <w:noProof/>
+                        <w:color w:val="000000"/>
+                        <w:sz w:val="16"/>
+                        <w:szCs w:val="16"/>
+                      </w:rPr>
+                    </w:pPr>
+                    <w:r>
+                      <w:rPr>
+                        <w:rFonts w:ascii="Calibri" w:eastAsia="Calibri" w:hAnsi="Calibri" w:cs="Calibri"/>
+                        <w:noProof/>
+                        <w:color w:val="000000"/>
+                        <w:sz w:val="16"/>
+                        <w:szCs w:val="16"/>
+                      </w:rPr>
+                      <w:t>Internal</w:t>
+                    </w:r>
+                  </w:p>
+                </w:txbxContent>
+              </v:textbox>
+              <w10:wrap anchorx="page" anchory="page"/>
+            </v:shape>
+          </w:pict>
+        </mc:Fallback>
+      </mc:AlternateContent>
+    </w:r>
+  </w:p>
+</w:ftr>
+</file>
+
+<file path=word/footnotes.xml><?xml version="1.0" encoding="utf-8"?>
+<w:footnotes xmlns:wpc="http://schemas.microsoft.com/office/word/2010/wordprocessingCanvas" xmlns:cx="http://schemas.microsoft.com/office/drawing/2014/chartex" xmlns:cx1="http://schemas.microsoft.com/office/drawing/2015/9/8/chartex" xmlns:cx2="http://schemas.microsoft.com/office/drawing/2015/10/21/chartex" xmlns:cx3="http://schemas.microsoft.com/office/drawing/2016/5/9/chartex" xmlns:cx4="http://schemas.microsoft.com/office/drawing/2016/5/10/chartex" xmlns:cx5="http://schemas.microsoft.com/office/drawing/2016/5/11/chartex" xmlns:cx6="http://schemas.microsoft.com/office/drawing/2016/5/12/chartex" xmlns:cx7="http://schemas.microsoft.com/office/drawing/2016/5/13/chartex" xmlns:cx8="http://schemas.microsoft.com/office/drawing/2016/5/14/chartex" xmlns:mc="http://schemas.openxmlformats.org/markup-compatibility/2006" xmlns:aink="http://schemas.microsoft.com/office/drawing/2016/ink" xmlns:am3d="http://schemas.microsoft.com/office/drawing/2017/model3d" xmlns:o="urn:schemas-microsoft-com:office:office" xmlns:oel="http://schemas.microsoft.com/office/2019/extlst" xmlns:r="http://schemas.openxmlformats.org/officeDocument/2006/relationships" xmlns:m="http://schemas.openxmlformats.org/officeDocument/2006/math" xmlns:v="urn:schemas-microsoft-com:vml" xmlns:wp14="http://schemas.microsoft.com/office/word/2010/wordprocessingDrawing" xmlns:wp="http://schemas.openxmlformats.org/drawingml/2006/wordprocessingDrawing" xmlns:w10="urn:schemas-microsoft-com:office:word" xmlns:w="http://schemas.openxmlformats.org/wordprocessingml/2006/main" xmlns:w14="http://schemas.microsoft.com/office/word/2010/wordml" xmlns:w15="http://schemas.microsoft.com/office/word/2012/wordml" xmlns:w16cex="http://schemas.microsoft.com/office/word/2018/wordml/cex" xmlns:w16cid="http://schemas.microsoft.com/office/word/2016/wordml/cid" xmlns:w16="http://schemas.microsoft.com/office/word/2018/wordml" xmlns:w16du="http://schemas.microsoft.com/office/word/2023/wordml/word16du" xmlns:w16sdtdh="http://schemas.microsoft.com/office/word/2020/wordml/sdtdatahash" xmlns:w16sdtfl="http://schemas.microsoft.com/office/word/2024/wordml/sdtformatlock" xmlns:w16se="http://schemas.microsoft.com/office/word/2015/wordml/symex" xmlns:wpg="http://schemas.microsoft.com/office/word/2010/wordprocessingGroup" xmlns:wpi="http://schemas.microsoft.com/office/word/2010/wordprocessingInk" xmlns:wne="http://schemas.microsoft.com/office/word/2006/wordml" xmlns:wps="http://schemas.microsoft.com/office/word/2010/wordprocessingShape" mc:Ignorable="w14 w15 w16se w16cid w16 w16cex w16sdtdh w16sdtfl w16du wp14">
+  <w:footnote w:type="separator" w:id="-1">
+    <w:p>
+      <w:pPr>
+        <w:spacing w:after="0" w:line="240" w:lineRule="auto"/>
+      </w:pPr>
+      <w:r>
+        <w:separator/>
+      </w:r>
+    </w:p>
+  </w:footnote>
+  <w:footnote w:type="continuationSeparator" w:id="0">
+    <w:p>
+      <w:pPr>
+        <w:spacing w:after="0" w:line="240" w:lineRule="auto"/>
+      </w:pPr>
+      <w:r>
+        <w:continuationSeparator/>
+      </w:r>
+    </w:p>
+  </w:footnote>
+</w:footnotes>
+</file>
+
 <file path=word/numbering.xml><?xml version="1.0" encoding="utf-8"?>
-<w:numbering xmlns:wpc="http://schemas.microsoft.com/office/word/2010/wordprocessingCanvas" xmlns:cx="http://schemas.microsoft.com/office/drawing/2014/chartex" xmlns:cx1="http://schemas.microsoft.com/office/drawing/2015/9/8/chartex" xmlns:mc="http://schemas.openxmlformats.org/markup-compatibility/2006" xmlns:o="urn:schemas-microsoft-com:office:office" xmlns:r="http://schemas.openxmlformats.org/officeDocument/2006/relationships" xmlns:m="http://schemas.openxmlformats.org/officeDocument/2006/math" xmlns:v="urn:schemas-microsoft-com:vml" xmlns:wp14="http://schemas.microsoft.com/office/word/2010/wordprocessingDrawing" xmlns:wp="http://schemas.openxmlformats.org/drawingml/2006/wordprocessingDrawing" xmlns:w10="urn:schemas-microsoft-com:office:word" xmlns:w="http://schemas.openxmlformats.org/wordprocessingml/2006/main" xmlns:w14="http://schemas.microsoft.com/office/word/2010/wordml" xmlns:w15="http://schemas.microsoft.com/office/word/2012/wordml" xmlns:w16se="http://schemas.microsoft.com/office/word/2015/wordml/symex" xmlns:wpg="http://schemas.microsoft.com/office/word/2010/wordprocessingGroup" xmlns:wpi="http://schemas.microsoft.com/office/word/2010/wordprocessingInk" xmlns:wne="http://schemas.microsoft.com/office/word/2006/wordml" xmlns:wps="http://schemas.microsoft.com/office/word/2010/wordprocessingShape" mc:Ignorable="w14 w15 w16se wp14">
+<w:numbering xmlns:wpc="http://schemas.microsoft.com/office/word/2010/wordprocessingCanvas" xmlns:cx="http://schemas.microsoft.com/office/drawing/2014/chartex" xmlns:cx1="http://schemas.microsoft.com/office/drawing/2015/9/8/chartex" xmlns:cx2="http://schemas.microsoft.com/office/drawing/2015/10/21/chartex" xmlns:cx3="http://schemas.microsoft.com/office/drawing/2016/5/9/chartex" xmlns:cx4="http://schemas.microsoft.com/office/drawing/2016/5/10/chartex" xmlns:cx5="http://schemas.microsoft.com/office/drawing/2016/5/11/chartex" xmlns:cx6="http://schemas.microsoft.com/office/drawing/2016/5/12/chartex" xmlns:cx7="http://schemas.microsoft.com/office/drawing/2016/5/13/chartex" xmlns:cx8="http://schemas.microsoft.com/office/drawing/2016/5/14/chartex" xmlns:mc="http://schemas.openxmlformats.org/markup-compatibility/2006" xmlns:aink="http://schemas.microsoft.com/office/drawing/2016/ink" xmlns:am3d="http://schemas.microsoft.com/office/drawing/2017/model3d" xmlns:o="urn:schemas-microsoft-com:office:office" xmlns:oel="http://schemas.microsoft.com/office/2019/extlst" xmlns:r="http://schemas.openxmlformats.org/officeDocument/2006/relationships" xmlns:m="http://schemas.openxmlformats.org/officeDocument/2006/math" xmlns:v="urn:schemas-microsoft-com:vml" xmlns:wp14="http://schemas.microsoft.com/office/word/2010/wordprocessingDrawing" xmlns:wp="http://schemas.openxmlformats.org/drawingml/2006/wordprocessingDrawing" xmlns:w10="urn:schemas-microsoft-com:office:word" xmlns:w="http://schemas.openxmlformats.org/wordprocessingml/2006/main" xmlns:w14="http://schemas.microsoft.com/office/word/2010/wordml" xmlns:w15="http://schemas.microsoft.com/office/word/2012/wordml" xmlns:w16cex="http://schemas.microsoft.com/office/word/2018/wordml/cex" xmlns:w16cid="http://schemas.microsoft.com/office/word/2016/wordml/cid" xmlns:w16="http://schemas.microsoft.com/office/word/2018/wordml" xmlns:w16du="http://schemas.microsoft.com/office/word/2023/wordml/word16du" xmlns:w16sdtdh="http://schemas.microsoft.com/office/word/2020/wordml/sdtdatahash" xmlns:w16sdtfl="http://schemas.microsoft.com/office/word/2024/wordml/sdtformatlock" xmlns:w16se="http://schemas.microsoft.com/office/word/2015/wordml/symex" xmlns:wpg="http://schemas.microsoft.com/office/word/2010/wordprocessingGroup" xmlns:wpi="http://schemas.microsoft.com/office/word/2010/wordprocessingInk" xmlns:wne="http://schemas.microsoft.com/office/word/2006/wordml" xmlns:wps="http://schemas.microsoft.com/office/word/2010/wordprocessingShape" mc:Ignorable="w14 w15 w16se w16cid w16 w16cex w16sdtdh w16sdtfl w16du wp14">
   <w:abstractNum w:abstractNumId="0" w15:restartNumberingAfterBreak="0">
     <w:nsid w:val="0D1D5593"/>
     <w:multiLevelType w:val="hybridMultilevel"/>
@@ -9222,58 +10036,58 @@
       </w:pPr>
     </w:lvl>
   </w:abstractNum>
-  <w:num w:numId="1">
+  <w:num w:numId="1" w16cid:durableId="2121024224">
     <w:abstractNumId w:val="16"/>
   </w:num>
-  <w:num w:numId="2">
+  <w:num w:numId="2" w16cid:durableId="1360550074">
     <w:abstractNumId w:val="5"/>
   </w:num>
-  <w:num w:numId="3">
+  <w:num w:numId="3" w16cid:durableId="823082445">
     <w:abstractNumId w:val="19"/>
   </w:num>
-  <w:num w:numId="4">
+  <w:num w:numId="4" w16cid:durableId="1448086938">
     <w:abstractNumId w:val="9"/>
   </w:num>
-  <w:num w:numId="5">
+  <w:num w:numId="5" w16cid:durableId="288555287">
     <w:abstractNumId w:val="21"/>
   </w:num>
-  <w:num w:numId="6">
+  <w:num w:numId="6" w16cid:durableId="1416972358">
     <w:abstractNumId w:val="15"/>
   </w:num>
-  <w:num w:numId="7">
+  <w:num w:numId="7" w16cid:durableId="560943008">
     <w:abstractNumId w:val="12"/>
   </w:num>
-  <w:num w:numId="8">
+  <w:num w:numId="8" w16cid:durableId="1487238234">
     <w:abstractNumId w:val="0"/>
   </w:num>
-  <w:num w:numId="9">
+  <w:num w:numId="9" w16cid:durableId="53161680">
     <w:abstractNumId w:val="17"/>
   </w:num>
-  <w:num w:numId="10">
+  <w:num w:numId="10" w16cid:durableId="856848171">
     <w:abstractNumId w:val="7"/>
   </w:num>
-  <w:num w:numId="11">
+  <w:num w:numId="11" w16cid:durableId="1246185486">
     <w:abstractNumId w:val="13"/>
   </w:num>
-  <w:num w:numId="12">
+  <w:num w:numId="12" w16cid:durableId="190996748">
     <w:abstractNumId w:val="11"/>
   </w:num>
-  <w:num w:numId="13">
+  <w:num w:numId="13" w16cid:durableId="1261066461">
     <w:abstractNumId w:val="14"/>
   </w:num>
-  <w:num w:numId="14">
+  <w:num w:numId="14" w16cid:durableId="681853965">
     <w:abstractNumId w:val="4"/>
   </w:num>
-  <w:num w:numId="15">
+  <w:num w:numId="15" w16cid:durableId="1505390012">
     <w:abstractNumId w:val="10"/>
   </w:num>
-  <w:num w:numId="16">
+  <w:num w:numId="16" w16cid:durableId="1854146212">
     <w:abstractNumId w:val="1"/>
   </w:num>
-  <w:num w:numId="17">
+  <w:num w:numId="17" w16cid:durableId="428233661">
     <w:abstractNumId w:val="6"/>
   </w:num>
-  <w:num w:numId="18">
+  <w:num w:numId="18" w16cid:durableId="737438349">
     <w:abstractNumId w:val="6"/>
     <w:lvlOverride w:ilvl="1">
       <w:lvl w:ilvl="1">
@@ -9283,7 +10097,7 @@
       </w:lvl>
     </w:lvlOverride>
   </w:num>
-  <w:num w:numId="19">
+  <w:num w:numId="19" w16cid:durableId="934676277">
     <w:abstractNumId w:val="6"/>
     <w:lvlOverride w:ilvl="1">
       <w:lvl w:ilvl="1">
@@ -9299,13 +10113,13 @@
       </w:lvl>
     </w:lvlOverride>
   </w:num>
-  <w:num w:numId="20">
+  <w:num w:numId="20" w16cid:durableId="1269119070">
     <w:abstractNumId w:val="18"/>
   </w:num>
-  <w:num w:numId="21">
+  <w:num w:numId="21" w16cid:durableId="1728145681">
     <w:abstractNumId w:val="8"/>
   </w:num>
-  <w:num w:numId="22">
+  <w:num w:numId="22" w16cid:durableId="1719084855">
     <w:abstractNumId w:val="8"/>
     <w:lvlOverride w:ilvl="1">
       <w:lvl w:ilvl="1">
@@ -9315,20 +10129,20 @@
       </w:lvl>
     </w:lvlOverride>
   </w:num>
-  <w:num w:numId="23">
+  <w:num w:numId="23" w16cid:durableId="1733498844">
     <w:abstractNumId w:val="20"/>
   </w:num>
-  <w:num w:numId="24">
+  <w:num w:numId="24" w16cid:durableId="121311868">
     <w:abstractNumId w:val="3"/>
   </w:num>
-  <w:num w:numId="25">
+  <w:num w:numId="25" w16cid:durableId="1317613">
     <w:abstractNumId w:val="2"/>
   </w:num>
 </w:numbering>
 </file>
 
 <file path=word/styles.xml><?xml version="1.0" encoding="utf-8"?>
-<w:styles xmlns:mc="http://schemas.openxmlformats.org/markup-compatibility/2006" xmlns:r="http://schemas.openxmlformats.org/officeDocument/2006/relationships" xmlns:w="http://schemas.openxmlformats.org/wordprocessingml/2006/main" xmlns:w14="http://schemas.microsoft.com/office/word/2010/wordml" xmlns:w15="http://schemas.microsoft.com/office/word/2012/wordml" xmlns:w16se="http://schemas.microsoft.com/office/word/2015/wordml/symex" mc:Ignorable="w14 w15 w16se">
+<w:styles xmlns:mc="http://schemas.openxmlformats.org/markup-compatibility/2006" xmlns:r="http://schemas.openxmlformats.org/officeDocument/2006/relationships" xmlns:w="http://schemas.openxmlformats.org/wordprocessingml/2006/main" xmlns:w14="http://schemas.microsoft.com/office/word/2010/wordml" xmlns:w15="http://schemas.microsoft.com/office/word/2012/wordml" xmlns:w16cex="http://schemas.microsoft.com/office/word/2018/wordml/cex" xmlns:w16cid="http://schemas.microsoft.com/office/word/2016/wordml/cid" xmlns:w16="http://schemas.microsoft.com/office/word/2018/wordml" xmlns:w16du="http://schemas.microsoft.com/office/word/2023/wordml/word16du" xmlns:w16sdtdh="http://schemas.microsoft.com/office/word/2020/wordml/sdtdatahash" xmlns:w16sdtfl="http://schemas.microsoft.com/office/word/2024/wordml/sdtformatlock" xmlns:w16se="http://schemas.microsoft.com/office/word/2015/wordml/symex" mc:Ignorable="w14 w15 w16se w16cid w16 w16cex w16sdtdh w16sdtfl w16du">
   <w:docDefaults>
     <w:rPrDefault>
       <w:rPr>
@@ -9344,7 +10158,7 @@
       </w:pPr>
     </w:pPrDefault>
   </w:docDefaults>
-  <w:latentStyles w:defLockedState="0" w:defUIPriority="99" w:defSemiHidden="0" w:defUnhideWhenUsed="0" w:defQFormat="0" w:count="371">
+  <w:latentStyles w:defLockedState="0" w:defUIPriority="99" w:defSemiHidden="0" w:defUnhideWhenUsed="0" w:defQFormat="0" w:count="376">
     <w:lsdException w:name="Normal" w:uiPriority="0" w:qFormat="1"/>
     <w:lsdException w:name="heading 1" w:uiPriority="9" w:qFormat="1"/>
     <w:lsdException w:name="heading 2" w:semiHidden="1" w:uiPriority="9" w:unhideWhenUsed="1" w:qFormat="1"/>
@@ -9716,6 +10530,11 @@
     <w:lsdException w:name="List Table 5 Dark Accent 6" w:uiPriority="50"/>
     <w:lsdException w:name="List Table 6 Colorful Accent 6" w:uiPriority="51"/>
     <w:lsdException w:name="List Table 7 Colorful Accent 6" w:uiPriority="52"/>
+    <w:lsdException w:name="Mention" w:semiHidden="1" w:unhideWhenUsed="1"/>
+    <w:lsdException w:name="Smart Hyperlink" w:semiHidden="1" w:unhideWhenUsed="1"/>
+    <w:lsdException w:name="Hashtag" w:semiHidden="1" w:unhideWhenUsed="1"/>
+    <w:lsdException w:name="Unresolved Mention" w:semiHidden="1" w:unhideWhenUsed="1"/>
+    <w:lsdException w:name="Smart Link" w:semiHidden="1" w:unhideWhenUsed="1"/>
   </w:latentStyles>
   <w:style w:type="paragraph" w:default="1" w:styleId="Normal">
     <w:name w:val="Normal"/>
@@ -9767,7 +10586,6 @@
   <w:style w:type="character" w:default="1" w:styleId="DefaultParagraphFont">
     <w:name w:val="Default Paragraph Font"/>
     <w:uiPriority w:val="1"/>
-    <w:semiHidden/>
     <w:unhideWhenUsed/>
   </w:style>
   <w:style w:type="table" w:default="1" w:styleId="TableNormal">
@@ -9902,6 +10720,28 @@
     <w:name w:val="t286pc"/>
     <w:basedOn w:val="DefaultParagraphFont"/>
     <w:rsid w:val="00DD286A"/>
+  </w:style>
+  <w:style w:type="paragraph" w:styleId="Footer">
+    <w:name w:val="footer"/>
+    <w:basedOn w:val="Normal"/>
+    <w:link w:val="FooterChar"/>
+    <w:uiPriority w:val="99"/>
+    <w:unhideWhenUsed/>
+    <w:rsid w:val="009E0CE1"/>
+    <w:pPr>
+      <w:tabs>
+        <w:tab w:val="center" w:pos="4680"/>
+        <w:tab w:val="right" w:pos="9360"/>
+      </w:tabs>
+      <w:spacing w:after="0" w:line="240" w:lineRule="auto"/>
+    </w:pPr>
+  </w:style>
+  <w:style w:type="character" w:customStyle="1" w:styleId="FooterChar">
+    <w:name w:val="Footer Char"/>
+    <w:basedOn w:val="DefaultParagraphFont"/>
+    <w:link w:val="Footer"/>
+    <w:uiPriority w:val="99"/>
+    <w:rsid w:val="009E0CE1"/>
   </w:style>
 </w:styles>
 </file>
@@ -10165,4 +11005,10 @@
     </a:ext>
   </a:extLst>
 </a:theme>
+</file>
+
+<file path=docMetadata/LabelInfo.xml><?xml version="1.0" encoding="utf-8"?>
+<clbl:labelList xmlns:clbl="http://schemas.microsoft.com/office/2020/mipLabelMetadata">
+  <clbl:label id="{7e753c2c-bb14-4786-921b-97c6a6fc424f}" enabled="1" method="Standard" siteId="{3bd97919-57c3-48d3-9e9a-8e4c01614a8f}" contentBits="2" removed="0"/>
+</clbl:labelList>
 </file>
</xml_diff>